<commit_message>
first version of uml diagram
</commit_message>
<xml_diff>
--- a/spec.docx
+++ b/spec.docx
@@ -644,24 +644,31 @@
           <w:numId w:val="2"/>
         </w:numPr>
       </w:pPr>
-      <w:r>
-        <w:t>User manager</w:t>
-      </w:r>
-    </w:p>
-    <w:p>
-      <w:pPr>
-        <w:pStyle w:val="ListParagraph"/>
-        <w:numPr>
-          <w:ilvl w:val="0"/>
-          <w:numId w:val="2"/>
-        </w:numPr>
-      </w:pPr>
+      <w:proofErr w:type="spellStart"/>
       <w:r>
         <w:t>i</w:t>
       </w:r>
       <w:r>
-        <w:t xml:space="preserve">habit_System </w:t>
-      </w:r>
+        <w:t>habit_System</w:t>
+      </w:r>
+      <w:proofErr w:type="spellEnd"/>
+      <w:r>
+        <w:t xml:space="preserve"> </w:t>
+      </w:r>
+    </w:p>
+    <w:p>
+      <w:pPr>
+        <w:rPr>
+          <w:u w:val="single"/>
+        </w:rPr>
+      </w:pPr>
+    </w:p>
+    <w:p>
+      <w:pPr>
+        <w:rPr>
+          <w:u w:val="single"/>
+        </w:rPr>
+      </w:pPr>
     </w:p>
     <w:p>
       <w:pPr>
@@ -699,20 +706,6 @@
       </w:pPr>
       <w:bookmarkStart w:id="0" w:name="_GoBack"/>
       <w:bookmarkEnd w:id="0"/>
-    </w:p>
-    <w:p>
-      <w:pPr>
-        <w:rPr>
-          <w:u w:val="single"/>
-        </w:rPr>
-      </w:pPr>
-    </w:p>
-    <w:p>
-      <w:pPr>
-        <w:rPr>
-          <w:u w:val="single"/>
-        </w:rPr>
-      </w:pPr>
     </w:p>
     <w:p>
       <w:pPr>

</xml_diff>